<commit_message>
Inclusão de novas refatorações - Organizing data - Versão inicial
</commit_message>
<xml_diff>
--- a/diffProject/docs/Dissertação/Experimentos/Refatoracoes/Composing Methods/Resultados - Telas.docx
+++ b/diffProject/docs/Dissertação/Experimentos/Refatoracoes/Composing Methods/Resultados - Telas.docx
@@ -2,6 +2,47 @@
 <file path=word/document.xml><?xml version="1.0" encoding="utf-8"?>
 <w:document xmlns:ve="http://schemas.openxmlformats.org/markup-compatibility/2006" xmlns:o="urn:schemas-microsoft-com:office:office" xmlns:r="http://schemas.openxmlformats.org/officeDocument/2006/relationships" xmlns:m="http://schemas.openxmlformats.org/officeDocument/2006/math" xmlns:v="urn:schemas-microsoft-com:vml" xmlns:wp="http://schemas.openxmlformats.org/drawingml/2006/wordprocessingDrawing" xmlns:w10="urn:schemas-microsoft-com:office:word" xmlns:w="http://schemas.openxmlformats.org/wordprocessingml/2006/main" xmlns:wne="http://schemas.microsoft.com/office/word/2006/wordml">
   <w:body>
+    <w:tbl>
+      <w:tblPr>
+        <w:tblStyle w:val="SombreamentoMdio2-nfase1"/>
+        <w:tblW w:w="1706" w:type="dxa"/>
+        <w:jc w:val="center"/>
+        <w:tblLook w:val="04A0"/>
+      </w:tblPr>
+      <w:tblGrid>
+        <w:gridCol w:w="1706"/>
+      </w:tblGrid>
+      <w:tr>
+        <w:trPr>
+          <w:cnfStyle w:val="100000000000"/>
+          <w:trHeight w:val="300"/>
+          <w:jc w:val="center"/>
+        </w:trPr>
+        <w:tc>
+          <w:tcPr>
+            <w:cnfStyle w:val="001000000100"/>
+            <w:tcW w:w="1706" w:type="dxa"/>
+            <w:noWrap/>
+            <w:hideMark/>
+          </w:tcPr>
+          <w:p>
+            <w:pPr>
+              <w:rPr>
+                <w:rFonts w:ascii="Calibri" w:eastAsia="Times New Roman" w:hAnsi="Calibri" w:cs="Times New Roman"/>
+                <w:lang w:val="en-US"/>
+              </w:rPr>
+            </w:pPr>
+            <w:r>
+              <w:rPr>
+                <w:rFonts w:ascii="Calibri" w:eastAsia="Times New Roman" w:hAnsi="Calibri" w:cs="Times New Roman"/>
+                <w:lang w:val="en-US"/>
+              </w:rPr>
+              <w:t>Extract Method</w:t>
+            </w:r>
+          </w:p>
+        </w:tc>
+      </w:tr>
+    </w:tbl>
     <w:p/>
     <w:p>
       <w:r>
@@ -26,7 +67,7 @@
                     </pic:cNvPicPr>
                   </pic:nvPicPr>
                   <pic:blipFill>
-                    <a:blip r:embed="rId6"/>
+                    <a:blip r:embed="rId7"/>
                     <a:srcRect b="5279"/>
                     <a:stretch>
                       <a:fillRect/>
@@ -64,6 +105,48 @@
     </w:p>
     <w:p/>
     <w:p/>
+    <w:tbl>
+      <w:tblPr>
+        <w:tblStyle w:val="SombreamentoMdio2-nfase1"/>
+        <w:tblW w:w="1623" w:type="dxa"/>
+        <w:jc w:val="center"/>
+        <w:tblLook w:val="04A0"/>
+      </w:tblPr>
+      <w:tblGrid>
+        <w:gridCol w:w="1623"/>
+      </w:tblGrid>
+      <w:tr>
+        <w:trPr>
+          <w:cnfStyle w:val="100000000000"/>
+          <w:trHeight w:val="300"/>
+          <w:jc w:val="center"/>
+        </w:trPr>
+        <w:tc>
+          <w:tcPr>
+            <w:cnfStyle w:val="001000000100"/>
+            <w:tcW w:w="1623" w:type="dxa"/>
+            <w:noWrap/>
+            <w:hideMark/>
+          </w:tcPr>
+          <w:p>
+            <w:pPr>
+              <w:rPr>
+                <w:rFonts w:ascii="Calibri" w:eastAsia="Times New Roman" w:hAnsi="Calibri" w:cs="Times New Roman"/>
+                <w:lang w:val="en-US"/>
+              </w:rPr>
+            </w:pPr>
+            <w:r>
+              <w:rPr>
+                <w:rFonts w:ascii="Calibri" w:eastAsia="Times New Roman" w:hAnsi="Calibri" w:cs="Times New Roman"/>
+                <w:lang w:val="en-US"/>
+              </w:rPr>
+              <w:t>Inline Method</w:t>
+            </w:r>
+          </w:p>
+        </w:tc>
+      </w:tr>
+    </w:tbl>
+    <w:p/>
     <w:p>
       <w:r>
         <w:rPr>
@@ -87,7 +170,7 @@
                     </pic:cNvPicPr>
                   </pic:nvPicPr>
                   <pic:blipFill>
-                    <a:blip r:embed="rId7"/>
+                    <a:blip r:embed="rId8"/>
                     <a:srcRect b="5279"/>
                     <a:stretch>
                       <a:fillRect/>
@@ -124,8 +207,48 @@
       </w:r>
     </w:p>
     <w:p/>
-    <w:p/>
-    <w:p/>
+    <w:tbl>
+      <w:tblPr>
+        <w:tblStyle w:val="SombreamentoMdio2-nfase1"/>
+        <w:tblW w:w="1406" w:type="dxa"/>
+        <w:jc w:val="center"/>
+        <w:tblLook w:val="04A0"/>
+      </w:tblPr>
+      <w:tblGrid>
+        <w:gridCol w:w="1406"/>
+      </w:tblGrid>
+      <w:tr>
+        <w:trPr>
+          <w:cnfStyle w:val="100000000000"/>
+          <w:trHeight w:val="300"/>
+          <w:jc w:val="center"/>
+        </w:trPr>
+        <w:tc>
+          <w:tcPr>
+            <w:cnfStyle w:val="001000000100"/>
+            <w:tcW w:w="1406" w:type="dxa"/>
+            <w:noWrap/>
+            <w:hideMark/>
+          </w:tcPr>
+          <w:p>
+            <w:pPr>
+              <w:rPr>
+                <w:rFonts w:ascii="Calibri" w:eastAsia="Times New Roman" w:hAnsi="Calibri" w:cs="Times New Roman"/>
+                <w:lang w:val="en-US"/>
+              </w:rPr>
+            </w:pPr>
+            <w:r>
+              <w:rPr>
+                <w:rFonts w:ascii="Calibri" w:eastAsia="Times New Roman" w:hAnsi="Calibri" w:cs="Times New Roman"/>
+                <w:lang w:val="en-US"/>
+              </w:rPr>
+              <w:lastRenderedPageBreak/>
+              <w:t>Inline Temp</w:t>
+            </w:r>
+          </w:p>
+        </w:tc>
+      </w:tr>
+    </w:tbl>
     <w:p/>
     <w:p>
       <w:r>
@@ -150,7 +273,7 @@
                     </pic:cNvPicPr>
                   </pic:nvPicPr>
                   <pic:blipFill>
-                    <a:blip r:embed="rId8"/>
+                    <a:blip r:embed="rId9"/>
                     <a:srcRect b="5279"/>
                     <a:stretch>
                       <a:fillRect/>
@@ -187,6 +310,48 @@
       </w:r>
     </w:p>
     <w:p/>
+    <w:tbl>
+      <w:tblPr>
+        <w:tblStyle w:val="SombreamentoMdio2-nfase1"/>
+        <w:tblW w:w="2988" w:type="dxa"/>
+        <w:jc w:val="center"/>
+        <w:tblLook w:val="04A0"/>
+      </w:tblPr>
+      <w:tblGrid>
+        <w:gridCol w:w="2988"/>
+      </w:tblGrid>
+      <w:tr>
+        <w:trPr>
+          <w:cnfStyle w:val="100000000000"/>
+          <w:trHeight w:val="300"/>
+          <w:jc w:val="center"/>
+        </w:trPr>
+        <w:tc>
+          <w:tcPr>
+            <w:cnfStyle w:val="001000000100"/>
+            <w:tcW w:w="2988" w:type="dxa"/>
+            <w:noWrap/>
+            <w:hideMark/>
+          </w:tcPr>
+          <w:p>
+            <w:pPr>
+              <w:rPr>
+                <w:rFonts w:ascii="Calibri" w:eastAsia="Times New Roman" w:hAnsi="Calibri" w:cs="Times New Roman"/>
+                <w:lang w:val="en-US"/>
+              </w:rPr>
+            </w:pPr>
+            <w:r>
+              <w:rPr>
+                <w:rFonts w:ascii="Calibri" w:eastAsia="Times New Roman" w:hAnsi="Calibri" w:cs="Times New Roman"/>
+                <w:lang w:val="en-US"/>
+              </w:rPr>
+              <w:t>Introduce Explaining variable</w:t>
+            </w:r>
+          </w:p>
+        </w:tc>
+      </w:tr>
+    </w:tbl>
+    <w:p/>
     <w:p/>
     <w:p>
       <w:r>
@@ -211,7 +376,7 @@
                     </pic:cNvPicPr>
                   </pic:nvPicPr>
                   <pic:blipFill>
-                    <a:blip r:embed="rId9"/>
+                    <a:blip r:embed="rId10"/>
                     <a:srcRect b="5590"/>
                     <a:stretch>
                       <a:fillRect/>
@@ -247,9 +412,47 @@
         </w:drawing>
       </w:r>
     </w:p>
-    <w:p/>
-    <w:p/>
-    <w:p/>
+    <w:tbl>
+      <w:tblPr>
+        <w:tblStyle w:val="SombreamentoMdio2-nfase1"/>
+        <w:tblW w:w="3605" w:type="dxa"/>
+        <w:jc w:val="center"/>
+        <w:tblLook w:val="04A0"/>
+      </w:tblPr>
+      <w:tblGrid>
+        <w:gridCol w:w="3605"/>
+      </w:tblGrid>
+      <w:tr>
+        <w:trPr>
+          <w:cnfStyle w:val="100000000000"/>
+          <w:trHeight w:val="300"/>
+          <w:jc w:val="center"/>
+        </w:trPr>
+        <w:tc>
+          <w:tcPr>
+            <w:cnfStyle w:val="001000000100"/>
+            <w:tcW w:w="3605" w:type="dxa"/>
+            <w:noWrap/>
+            <w:hideMark/>
+          </w:tcPr>
+          <w:p>
+            <w:pPr>
+              <w:jc w:val="center"/>
+              <w:rPr>
+                <w:rFonts w:ascii="Calibri" w:eastAsia="Times New Roman" w:hAnsi="Calibri" w:cs="Times New Roman"/>
+              </w:rPr>
+            </w:pPr>
+            <w:r>
+              <w:rPr>
+                <w:rFonts w:ascii="Calibri" w:eastAsia="Times New Roman" w:hAnsi="Calibri" w:cs="Times New Roman"/>
+              </w:rPr>
+              <w:lastRenderedPageBreak/>
+              <w:t>Remove assignments to parameters</w:t>
+            </w:r>
+          </w:p>
+        </w:tc>
+      </w:tr>
+    </w:tbl>
     <w:p/>
     <w:p>
       <w:r>
@@ -274,7 +477,7 @@
                     </pic:cNvPicPr>
                   </pic:nvPicPr>
                   <pic:blipFill>
-                    <a:blip r:embed="rId10"/>
+                    <a:blip r:embed="rId11"/>
                     <a:srcRect b="4969"/>
                     <a:stretch>
                       <a:fillRect/>
@@ -311,6 +514,48 @@
       </w:r>
     </w:p>
     <w:p/>
+    <w:tbl>
+      <w:tblPr>
+        <w:tblStyle w:val="SombreamentoMdio2-nfase1"/>
+        <w:tblW w:w="2652" w:type="dxa"/>
+        <w:jc w:val="center"/>
+        <w:tblLook w:val="04A0"/>
+      </w:tblPr>
+      <w:tblGrid>
+        <w:gridCol w:w="2652"/>
+      </w:tblGrid>
+      <w:tr>
+        <w:trPr>
+          <w:cnfStyle w:val="100000000000"/>
+          <w:trHeight w:val="300"/>
+          <w:jc w:val="center"/>
+        </w:trPr>
+        <w:tc>
+          <w:tcPr>
+            <w:cnfStyle w:val="001000000100"/>
+            <w:tcW w:w="2652" w:type="dxa"/>
+            <w:noWrap/>
+            <w:hideMark/>
+          </w:tcPr>
+          <w:p>
+            <w:pPr>
+              <w:rPr>
+                <w:rFonts w:ascii="Calibri" w:eastAsia="Times New Roman" w:hAnsi="Calibri" w:cs="Times New Roman"/>
+                <w:lang w:val="en-US"/>
+              </w:rPr>
+            </w:pPr>
+            <w:r>
+              <w:rPr>
+                <w:rFonts w:ascii="Calibri" w:eastAsia="Times New Roman" w:hAnsi="Calibri" w:cs="Times New Roman"/>
+                <w:lang w:val="en-US"/>
+              </w:rPr>
+              <w:t>Replace Temp with query</w:t>
+            </w:r>
+          </w:p>
+        </w:tc>
+      </w:tr>
+    </w:tbl>
+    <w:p/>
     <w:p/>
     <w:p>
       <w:r>
@@ -335,7 +580,7 @@
                     </pic:cNvPicPr>
                   </pic:nvPicPr>
                   <pic:blipFill>
-                    <a:blip r:embed="rId11"/>
+                    <a:blip r:embed="rId12"/>
                     <a:srcRect b="4969"/>
                     <a:stretch>
                       <a:fillRect/>
@@ -371,9 +616,53 @@
         </w:drawing>
       </w:r>
     </w:p>
-    <w:p/>
-    <w:p/>
-    <w:p/>
+    <w:tbl>
+      <w:tblPr>
+        <w:tblStyle w:val="SombreamentoMdio2-nfase1"/>
+        <w:tblW w:w="2540" w:type="dxa"/>
+        <w:jc w:val="center"/>
+        <w:tblLook w:val="04A0"/>
+      </w:tblPr>
+      <w:tblGrid>
+        <w:gridCol w:w="2540"/>
+      </w:tblGrid>
+      <w:tr>
+        <w:trPr>
+          <w:cnfStyle w:val="100000000000"/>
+          <w:trHeight w:val="300"/>
+          <w:jc w:val="center"/>
+        </w:trPr>
+        <w:tc>
+          <w:tcPr>
+            <w:cnfStyle w:val="001000000100"/>
+            <w:tcW w:w="2540" w:type="dxa"/>
+            <w:noWrap/>
+            <w:hideMark/>
+          </w:tcPr>
+          <w:p>
+            <w:pPr>
+              <w:rPr>
+                <w:rFonts w:ascii="Calibri" w:eastAsia="Times New Roman" w:hAnsi="Calibri" w:cs="Times New Roman"/>
+              </w:rPr>
+            </w:pPr>
+            <w:r>
+              <w:rPr>
+                <w:rFonts w:ascii="Calibri" w:eastAsia="Times New Roman" w:hAnsi="Calibri" w:cs="Times New Roman"/>
+                <w:lang w:val="en-US"/>
+              </w:rPr>
+              <w:lastRenderedPageBreak/>
+              <w:t>Split tem</w:t>
+            </w:r>
+            <w:r>
+              <w:rPr>
+                <w:rFonts w:ascii="Calibri" w:eastAsia="Times New Roman" w:hAnsi="Calibri" w:cs="Times New Roman"/>
+              </w:rPr>
+              <w:t>porary variable</w:t>
+            </w:r>
+          </w:p>
+        </w:tc>
+      </w:tr>
+    </w:tbl>
     <w:p/>
     <w:p>
       <w:r>
@@ -398,7 +687,7 @@
                     </pic:cNvPicPr>
                   </pic:nvPicPr>
                   <pic:blipFill>
-                    <a:blip r:embed="rId12"/>
+                    <a:blip r:embed="rId13"/>
                     <a:srcRect b="4658"/>
                     <a:stretch>
                       <a:fillRect/>
@@ -435,6 +724,46 @@
       </w:r>
     </w:p>
     <w:p/>
+    <w:tbl>
+      <w:tblPr>
+        <w:tblStyle w:val="SombreamentoMdio2-nfase1"/>
+        <w:tblW w:w="2206" w:type="dxa"/>
+        <w:jc w:val="center"/>
+        <w:tblLook w:val="04A0"/>
+      </w:tblPr>
+      <w:tblGrid>
+        <w:gridCol w:w="2206"/>
+      </w:tblGrid>
+      <w:tr>
+        <w:trPr>
+          <w:cnfStyle w:val="100000000000"/>
+          <w:trHeight w:val="300"/>
+          <w:jc w:val="center"/>
+        </w:trPr>
+        <w:tc>
+          <w:tcPr>
+            <w:cnfStyle w:val="001000000100"/>
+            <w:tcW w:w="2206" w:type="dxa"/>
+            <w:noWrap/>
+            <w:hideMark/>
+          </w:tcPr>
+          <w:p>
+            <w:pPr>
+              <w:rPr>
+                <w:rFonts w:ascii="Calibri" w:eastAsia="Times New Roman" w:hAnsi="Calibri" w:cs="Times New Roman"/>
+              </w:rPr>
+            </w:pPr>
+            <w:r>
+              <w:rPr>
+                <w:rFonts w:ascii="Calibri" w:eastAsia="Times New Roman" w:hAnsi="Calibri" w:cs="Times New Roman"/>
+              </w:rPr>
+              <w:t>Substitute algorithm</w:t>
+            </w:r>
+          </w:p>
+        </w:tc>
+      </w:tr>
+    </w:tbl>
+    <w:p/>
     <w:p/>
     <w:p>
       <w:r>
@@ -459,7 +788,7 @@
                     </pic:cNvPicPr>
                   </pic:nvPicPr>
                   <pic:blipFill>
-                    <a:blip r:embed="rId13"/>
+                    <a:blip r:embed="rId14"/>
                     <a:srcRect b="5280"/>
                     <a:stretch>
                       <a:fillRect/>
@@ -495,6 +824,49 @@
         </w:drawing>
       </w:r>
     </w:p>
+    <w:p/>
+    <w:tbl>
+      <w:tblPr>
+        <w:tblStyle w:val="SombreamentoMdio2-nfase2"/>
+        <w:tblW w:w="3610" w:type="dxa"/>
+        <w:jc w:val="center"/>
+        <w:tblLook w:val="04A0"/>
+      </w:tblPr>
+      <w:tblGrid>
+        <w:gridCol w:w="3610"/>
+      </w:tblGrid>
+      <w:tr>
+        <w:trPr>
+          <w:cnfStyle w:val="100000000000"/>
+          <w:trHeight w:val="300"/>
+          <w:jc w:val="center"/>
+        </w:trPr>
+        <w:tc>
+          <w:tcPr>
+            <w:cnfStyle w:val="001000000100"/>
+            <w:tcW w:w="3610" w:type="dxa"/>
+            <w:noWrap/>
+            <w:hideMark/>
+          </w:tcPr>
+          <w:p>
+            <w:pPr>
+              <w:rPr>
+                <w:rFonts w:ascii="Calibri" w:eastAsia="Times New Roman" w:hAnsi="Calibri" w:cs="Times New Roman"/>
+                <w:lang w:val="en-US"/>
+              </w:rPr>
+            </w:pPr>
+            <w:r>
+              <w:rPr>
+                <w:rFonts w:ascii="Calibri" w:eastAsia="Times New Roman" w:hAnsi="Calibri" w:cs="Times New Roman"/>
+                <w:lang w:val="en-US"/>
+              </w:rPr>
+              <w:lastRenderedPageBreak/>
+              <w:t>Replace Method with method object</w:t>
+            </w:r>
+          </w:p>
+        </w:tc>
+      </w:tr>
+    </w:tbl>
     <w:p/>
     <w:sectPr>
       <w:pgSz w:w="11906" w:h="16838"/>
@@ -715,6 +1087,7 @@
   <w:style w:type="paragraph" w:default="1" w:styleId="Normal">
     <w:name w:val="Normal"/>
     <w:qFormat/>
+    <w:rsid w:val="00A61BEC"/>
   </w:style>
   <w:style w:type="character" w:default="1" w:styleId="Fontepargpadro">
     <w:name w:val="Default Paragraph Font"/>
@@ -821,6 +1194,437 @@
     <w:uiPriority w:val="99"/>
     <w:semiHidden/>
     <w:rsid w:val="002B2E99"/>
+  </w:style>
+  <w:style w:type="table" w:styleId="Tabelacomgrade">
+    <w:name w:val="Table Grid"/>
+    <w:basedOn w:val="Tabelanormal"/>
+    <w:uiPriority w:val="59"/>
+    <w:rsid w:val="00891C89"/>
+    <w:pPr>
+      <w:spacing w:after="0" w:line="240" w:lineRule="auto"/>
+    </w:pPr>
+    <w:rPr>
+      <w:rFonts w:eastAsiaTheme="minorHAnsi"/>
+      <w:lang w:eastAsia="en-US"/>
+    </w:rPr>
+    <w:tblPr>
+      <w:tblInd w:w="0" w:type="dxa"/>
+      <w:tblBorders>
+        <w:top w:val="single" w:sz="4" w:space="0" w:color="auto"/>
+        <w:left w:val="single" w:sz="4" w:space="0" w:color="auto"/>
+        <w:bottom w:val="single" w:sz="4" w:space="0" w:color="auto"/>
+        <w:right w:val="single" w:sz="4" w:space="0" w:color="auto"/>
+        <w:insideH w:val="single" w:sz="4" w:space="0" w:color="auto"/>
+        <w:insideV w:val="single" w:sz="4" w:space="0" w:color="auto"/>
+      </w:tblBorders>
+      <w:tblCellMar>
+        <w:top w:w="0" w:type="dxa"/>
+        <w:left w:w="108" w:type="dxa"/>
+        <w:bottom w:w="0" w:type="dxa"/>
+        <w:right w:w="108" w:type="dxa"/>
+      </w:tblCellMar>
+    </w:tblPr>
+  </w:style>
+  <w:style w:type="table" w:styleId="SombreamentoMdio2-nfase1">
+    <w:name w:val="Medium Shading 2 Accent 1"/>
+    <w:basedOn w:val="Tabelanormal"/>
+    <w:uiPriority w:val="64"/>
+    <w:rsid w:val="00891C89"/>
+    <w:pPr>
+      <w:spacing w:after="0" w:line="240" w:lineRule="auto"/>
+    </w:pPr>
+    <w:tblPr>
+      <w:tblStyleRowBandSize w:val="1"/>
+      <w:tblStyleColBandSize w:val="1"/>
+      <w:tblInd w:w="0" w:type="dxa"/>
+      <w:tblBorders>
+        <w:top w:val="single" w:sz="18" w:space="0" w:color="auto"/>
+        <w:bottom w:val="single" w:sz="18" w:space="0" w:color="auto"/>
+      </w:tblBorders>
+      <w:tblCellMar>
+        <w:top w:w="0" w:type="dxa"/>
+        <w:left w:w="108" w:type="dxa"/>
+        <w:bottom w:w="0" w:type="dxa"/>
+        <w:right w:w="108" w:type="dxa"/>
+      </w:tblCellMar>
+    </w:tblPr>
+    <w:tblStylePr w:type="firstRow">
+      <w:pPr>
+        <w:spacing w:before="0" w:after="0" w:line="240" w:lineRule="auto"/>
+      </w:pPr>
+      <w:rPr>
+        <w:b/>
+        <w:bCs/>
+        <w:color w:val="FFFFFF" w:themeColor="background1"/>
+      </w:rPr>
+      <w:tblPr/>
+      <w:tcPr>
+        <w:tcBorders>
+          <w:top w:val="single" w:sz="18" w:space="0" w:color="auto"/>
+          <w:left w:val="nil"/>
+          <w:bottom w:val="single" w:sz="18" w:space="0" w:color="auto"/>
+          <w:right w:val="nil"/>
+          <w:insideH w:val="nil"/>
+          <w:insideV w:val="nil"/>
+        </w:tcBorders>
+        <w:shd w:val="clear" w:color="auto" w:fill="4F81BD" w:themeFill="accent1"/>
+      </w:tcPr>
+    </w:tblStylePr>
+    <w:tblStylePr w:type="lastRow">
+      <w:pPr>
+        <w:spacing w:before="0" w:after="0" w:line="240" w:lineRule="auto"/>
+      </w:pPr>
+      <w:rPr>
+        <w:color w:val="auto"/>
+      </w:rPr>
+      <w:tblPr/>
+      <w:tcPr>
+        <w:tcBorders>
+          <w:top w:val="double" w:sz="6" w:space="0" w:color="auto"/>
+          <w:left w:val="nil"/>
+          <w:bottom w:val="single" w:sz="18" w:space="0" w:color="auto"/>
+          <w:right w:val="nil"/>
+          <w:insideH w:val="nil"/>
+          <w:insideV w:val="nil"/>
+        </w:tcBorders>
+        <w:shd w:val="clear" w:color="auto" w:fill="FFFFFF" w:themeFill="background1"/>
+      </w:tcPr>
+    </w:tblStylePr>
+    <w:tblStylePr w:type="firstCol">
+      <w:rPr>
+        <w:b/>
+        <w:bCs/>
+        <w:color w:val="FFFFFF" w:themeColor="background1"/>
+      </w:rPr>
+      <w:tblPr/>
+      <w:tcPr>
+        <w:tcBorders>
+          <w:top w:val="nil"/>
+          <w:left w:val="nil"/>
+          <w:bottom w:val="single" w:sz="18" w:space="0" w:color="auto"/>
+          <w:right w:val="nil"/>
+          <w:insideH w:val="nil"/>
+          <w:insideV w:val="nil"/>
+        </w:tcBorders>
+        <w:shd w:val="clear" w:color="auto" w:fill="4F81BD" w:themeFill="accent1"/>
+      </w:tcPr>
+    </w:tblStylePr>
+    <w:tblStylePr w:type="lastCol">
+      <w:rPr>
+        <w:b/>
+        <w:bCs/>
+        <w:color w:val="FFFFFF" w:themeColor="background1"/>
+      </w:rPr>
+      <w:tblPr/>
+      <w:tcPr>
+        <w:tcBorders>
+          <w:left w:val="nil"/>
+          <w:right w:val="nil"/>
+          <w:insideH w:val="nil"/>
+          <w:insideV w:val="nil"/>
+        </w:tcBorders>
+        <w:shd w:val="clear" w:color="auto" w:fill="4F81BD" w:themeFill="accent1"/>
+      </w:tcPr>
+    </w:tblStylePr>
+    <w:tblStylePr w:type="band1Vert">
+      <w:tblPr/>
+      <w:tcPr>
+        <w:tcBorders>
+          <w:left w:val="nil"/>
+          <w:right w:val="nil"/>
+          <w:insideH w:val="nil"/>
+          <w:insideV w:val="nil"/>
+        </w:tcBorders>
+        <w:shd w:val="clear" w:color="auto" w:fill="D8D8D8" w:themeFill="background1" w:themeFillShade="D8"/>
+      </w:tcPr>
+    </w:tblStylePr>
+    <w:tblStylePr w:type="band1Horz">
+      <w:tblPr/>
+      <w:tcPr>
+        <w:shd w:val="clear" w:color="auto" w:fill="D8D8D8" w:themeFill="background1" w:themeFillShade="D8"/>
+      </w:tcPr>
+    </w:tblStylePr>
+    <w:tblStylePr w:type="neCell">
+      <w:tblPr/>
+      <w:tcPr>
+        <w:tcBorders>
+          <w:top w:val="single" w:sz="18" w:space="0" w:color="auto"/>
+          <w:left w:val="nil"/>
+          <w:bottom w:val="single" w:sz="18" w:space="0" w:color="auto"/>
+          <w:right w:val="nil"/>
+          <w:insideH w:val="nil"/>
+          <w:insideV w:val="nil"/>
+        </w:tcBorders>
+      </w:tcPr>
+    </w:tblStylePr>
+    <w:tblStylePr w:type="nwCell">
+      <w:rPr>
+        <w:color w:val="FFFFFF" w:themeColor="background1"/>
+      </w:rPr>
+      <w:tblPr/>
+      <w:tcPr>
+        <w:tcBorders>
+          <w:top w:val="single" w:sz="18" w:space="0" w:color="auto"/>
+          <w:left w:val="nil"/>
+          <w:bottom w:val="single" w:sz="18" w:space="0" w:color="auto"/>
+          <w:right w:val="nil"/>
+          <w:insideH w:val="nil"/>
+          <w:insideV w:val="nil"/>
+        </w:tcBorders>
+      </w:tcPr>
+    </w:tblStylePr>
+  </w:style>
+  <w:style w:type="table" w:styleId="SombreamentoClaro-nfase5">
+    <w:name w:val="Light Shading Accent 5"/>
+    <w:basedOn w:val="Tabelanormal"/>
+    <w:uiPriority w:val="60"/>
+    <w:rsid w:val="00C658F3"/>
+    <w:pPr>
+      <w:spacing w:after="0" w:line="240" w:lineRule="auto"/>
+    </w:pPr>
+    <w:rPr>
+      <w:color w:val="31849B" w:themeColor="accent5" w:themeShade="BF"/>
+    </w:rPr>
+    <w:tblPr>
+      <w:tblStyleRowBandSize w:val="1"/>
+      <w:tblStyleColBandSize w:val="1"/>
+      <w:tblInd w:w="0" w:type="dxa"/>
+      <w:tblBorders>
+        <w:top w:val="single" w:sz="8" w:space="0" w:color="4BACC6" w:themeColor="accent5"/>
+        <w:bottom w:val="single" w:sz="8" w:space="0" w:color="4BACC6" w:themeColor="accent5"/>
+      </w:tblBorders>
+      <w:tblCellMar>
+        <w:top w:w="0" w:type="dxa"/>
+        <w:left w:w="108" w:type="dxa"/>
+        <w:bottom w:w="0" w:type="dxa"/>
+        <w:right w:w="108" w:type="dxa"/>
+      </w:tblCellMar>
+    </w:tblPr>
+    <w:tblStylePr w:type="firstRow">
+      <w:pPr>
+        <w:spacing w:before="0" w:after="0" w:line="240" w:lineRule="auto"/>
+      </w:pPr>
+      <w:rPr>
+        <w:b/>
+        <w:bCs/>
+      </w:rPr>
+      <w:tblPr/>
+      <w:tcPr>
+        <w:tcBorders>
+          <w:top w:val="single" w:sz="8" w:space="0" w:color="4BACC6" w:themeColor="accent5"/>
+          <w:left w:val="nil"/>
+          <w:bottom w:val="single" w:sz="8" w:space="0" w:color="4BACC6" w:themeColor="accent5"/>
+          <w:right w:val="nil"/>
+          <w:insideH w:val="nil"/>
+          <w:insideV w:val="nil"/>
+        </w:tcBorders>
+      </w:tcPr>
+    </w:tblStylePr>
+    <w:tblStylePr w:type="lastRow">
+      <w:pPr>
+        <w:spacing w:before="0" w:after="0" w:line="240" w:lineRule="auto"/>
+      </w:pPr>
+      <w:rPr>
+        <w:b/>
+        <w:bCs/>
+      </w:rPr>
+      <w:tblPr/>
+      <w:tcPr>
+        <w:tcBorders>
+          <w:top w:val="single" w:sz="8" w:space="0" w:color="4BACC6" w:themeColor="accent5"/>
+          <w:left w:val="nil"/>
+          <w:bottom w:val="single" w:sz="8" w:space="0" w:color="4BACC6" w:themeColor="accent5"/>
+          <w:right w:val="nil"/>
+          <w:insideH w:val="nil"/>
+          <w:insideV w:val="nil"/>
+        </w:tcBorders>
+      </w:tcPr>
+    </w:tblStylePr>
+    <w:tblStylePr w:type="firstCol">
+      <w:rPr>
+        <w:b/>
+        <w:bCs/>
+      </w:rPr>
+    </w:tblStylePr>
+    <w:tblStylePr w:type="lastCol">
+      <w:rPr>
+        <w:b/>
+        <w:bCs/>
+      </w:rPr>
+    </w:tblStylePr>
+    <w:tblStylePr w:type="band1Vert">
+      <w:tblPr/>
+      <w:tcPr>
+        <w:tcBorders>
+          <w:left w:val="nil"/>
+          <w:right w:val="nil"/>
+          <w:insideH w:val="nil"/>
+          <w:insideV w:val="nil"/>
+        </w:tcBorders>
+        <w:shd w:val="clear" w:color="auto" w:fill="D2EAF1" w:themeFill="accent5" w:themeFillTint="3F"/>
+      </w:tcPr>
+    </w:tblStylePr>
+    <w:tblStylePr w:type="band1Horz">
+      <w:tblPr/>
+      <w:tcPr>
+        <w:tcBorders>
+          <w:left w:val="nil"/>
+          <w:right w:val="nil"/>
+          <w:insideH w:val="nil"/>
+          <w:insideV w:val="nil"/>
+        </w:tcBorders>
+        <w:shd w:val="clear" w:color="auto" w:fill="D2EAF1" w:themeFill="accent5" w:themeFillTint="3F"/>
+      </w:tcPr>
+    </w:tblStylePr>
+  </w:style>
+  <w:style w:type="table" w:styleId="SombreamentoMdio2-nfase2">
+    <w:name w:val="Medium Shading 2 Accent 2"/>
+    <w:basedOn w:val="Tabelanormal"/>
+    <w:uiPriority w:val="64"/>
+    <w:rsid w:val="00C658F3"/>
+    <w:pPr>
+      <w:spacing w:after="0" w:line="240" w:lineRule="auto"/>
+    </w:pPr>
+    <w:tblPr>
+      <w:tblStyleRowBandSize w:val="1"/>
+      <w:tblStyleColBandSize w:val="1"/>
+      <w:tblInd w:w="0" w:type="dxa"/>
+      <w:tblBorders>
+        <w:top w:val="single" w:sz="18" w:space="0" w:color="auto"/>
+        <w:bottom w:val="single" w:sz="18" w:space="0" w:color="auto"/>
+      </w:tblBorders>
+      <w:tblCellMar>
+        <w:top w:w="0" w:type="dxa"/>
+        <w:left w:w="108" w:type="dxa"/>
+        <w:bottom w:w="0" w:type="dxa"/>
+        <w:right w:w="108" w:type="dxa"/>
+      </w:tblCellMar>
+    </w:tblPr>
+    <w:tblStylePr w:type="firstRow">
+      <w:pPr>
+        <w:spacing w:before="0" w:after="0" w:line="240" w:lineRule="auto"/>
+      </w:pPr>
+      <w:rPr>
+        <w:b/>
+        <w:bCs/>
+        <w:color w:val="FFFFFF" w:themeColor="background1"/>
+      </w:rPr>
+      <w:tblPr/>
+      <w:tcPr>
+        <w:tcBorders>
+          <w:top w:val="single" w:sz="18" w:space="0" w:color="auto"/>
+          <w:left w:val="nil"/>
+          <w:bottom w:val="single" w:sz="18" w:space="0" w:color="auto"/>
+          <w:right w:val="nil"/>
+          <w:insideH w:val="nil"/>
+          <w:insideV w:val="nil"/>
+        </w:tcBorders>
+        <w:shd w:val="clear" w:color="auto" w:fill="C0504D" w:themeFill="accent2"/>
+      </w:tcPr>
+    </w:tblStylePr>
+    <w:tblStylePr w:type="lastRow">
+      <w:pPr>
+        <w:spacing w:before="0" w:after="0" w:line="240" w:lineRule="auto"/>
+      </w:pPr>
+      <w:rPr>
+        <w:color w:val="auto"/>
+      </w:rPr>
+      <w:tblPr/>
+      <w:tcPr>
+        <w:tcBorders>
+          <w:top w:val="double" w:sz="6" w:space="0" w:color="auto"/>
+          <w:left w:val="nil"/>
+          <w:bottom w:val="single" w:sz="18" w:space="0" w:color="auto"/>
+          <w:right w:val="nil"/>
+          <w:insideH w:val="nil"/>
+          <w:insideV w:val="nil"/>
+        </w:tcBorders>
+        <w:shd w:val="clear" w:color="auto" w:fill="FFFFFF" w:themeFill="background1"/>
+      </w:tcPr>
+    </w:tblStylePr>
+    <w:tblStylePr w:type="firstCol">
+      <w:rPr>
+        <w:b/>
+        <w:bCs/>
+        <w:color w:val="FFFFFF" w:themeColor="background1"/>
+      </w:rPr>
+      <w:tblPr/>
+      <w:tcPr>
+        <w:tcBorders>
+          <w:top w:val="nil"/>
+          <w:left w:val="nil"/>
+          <w:bottom w:val="single" w:sz="18" w:space="0" w:color="auto"/>
+          <w:right w:val="nil"/>
+          <w:insideH w:val="nil"/>
+          <w:insideV w:val="nil"/>
+        </w:tcBorders>
+        <w:shd w:val="clear" w:color="auto" w:fill="C0504D" w:themeFill="accent2"/>
+      </w:tcPr>
+    </w:tblStylePr>
+    <w:tblStylePr w:type="lastCol">
+      <w:rPr>
+        <w:b/>
+        <w:bCs/>
+        <w:color w:val="FFFFFF" w:themeColor="background1"/>
+      </w:rPr>
+      <w:tblPr/>
+      <w:tcPr>
+        <w:tcBorders>
+          <w:left w:val="nil"/>
+          <w:right w:val="nil"/>
+          <w:insideH w:val="nil"/>
+          <w:insideV w:val="nil"/>
+        </w:tcBorders>
+        <w:shd w:val="clear" w:color="auto" w:fill="C0504D" w:themeFill="accent2"/>
+      </w:tcPr>
+    </w:tblStylePr>
+    <w:tblStylePr w:type="band1Vert">
+      <w:tblPr/>
+      <w:tcPr>
+        <w:tcBorders>
+          <w:left w:val="nil"/>
+          <w:right w:val="nil"/>
+          <w:insideH w:val="nil"/>
+          <w:insideV w:val="nil"/>
+        </w:tcBorders>
+        <w:shd w:val="clear" w:color="auto" w:fill="D8D8D8" w:themeFill="background1" w:themeFillShade="D8"/>
+      </w:tcPr>
+    </w:tblStylePr>
+    <w:tblStylePr w:type="band1Horz">
+      <w:tblPr/>
+      <w:tcPr>
+        <w:shd w:val="clear" w:color="auto" w:fill="D8D8D8" w:themeFill="background1" w:themeFillShade="D8"/>
+      </w:tcPr>
+    </w:tblStylePr>
+    <w:tblStylePr w:type="neCell">
+      <w:tblPr/>
+      <w:tcPr>
+        <w:tcBorders>
+          <w:top w:val="single" w:sz="18" w:space="0" w:color="auto"/>
+          <w:left w:val="nil"/>
+          <w:bottom w:val="single" w:sz="18" w:space="0" w:color="auto"/>
+          <w:right w:val="nil"/>
+          <w:insideH w:val="nil"/>
+          <w:insideV w:val="nil"/>
+        </w:tcBorders>
+      </w:tcPr>
+    </w:tblStylePr>
+    <w:tblStylePr w:type="nwCell">
+      <w:rPr>
+        <w:color w:val="FFFFFF" w:themeColor="background1"/>
+      </w:rPr>
+      <w:tblPr/>
+      <w:tcPr>
+        <w:tcBorders>
+          <w:top w:val="single" w:sz="18" w:space="0" w:color="auto"/>
+          <w:left w:val="nil"/>
+          <w:bottom w:val="single" w:sz="18" w:space="0" w:color="auto"/>
+          <w:right w:val="nil"/>
+          <w:insideH w:val="nil"/>
+          <w:insideV w:val="nil"/>
+        </w:tcBorders>
+      </w:tcPr>
+    </w:tblStylePr>
   </w:style>
 </w:styles>
 </file>
@@ -1106,4 +1910,16 @@
   <a:objectDefaults/>
   <a:extraClrSchemeLst/>
 </a:theme>
+</file>
+
+<file path=customXml/item1.xml><?xml version="1.0" encoding="utf-8"?>
+<b:Sources xmlns:b="http://schemas.openxmlformats.org/officeDocument/2006/bibliography" xmlns="http://schemas.openxmlformats.org/officeDocument/2006/bibliography" SelectedStyle="\APA.XSL" StyleName="APA"/>
+</file>
+
+<file path=customXml/itemProps1.xml><?xml version="1.0" encoding="utf-8"?>
+<ds:datastoreItem xmlns:ds="http://schemas.openxmlformats.org/officeDocument/2006/customXml" ds:itemID="{257FEE8E-B299-43E3-97F5-F5BE54882BCA}">
+  <ds:schemaRefs>
+    <ds:schemaRef ds:uri="http://schemas.openxmlformats.org/officeDocument/2006/bibliography"/>
+  </ds:schemaRefs>
+</ds:datastoreItem>
 </file>
</xml_diff>